<commit_message>
Train luon binh thuong
</commit_message>
<xml_diff>
--- a/ko train binh thuong/segnet_basic/1200.docx
+++ b/ko train binh thuong/segnet_basic/1200.docx
@@ -6,56 +6,128 @@
       <w:r>
         <w:t xml:space="preserve">Binh thuong sai: </w:t>
       </w:r>
+      <w:r>
+        <w:rPr>
+          <w:color w:val="FF0000"/>
+        </w:rPr>
+        <w:t>0-4-9-1</w:t>
+      </w:r>
+      <w:r>
+        <w:rPr>
+          <w:color w:val="FF0000"/>
+        </w:rPr>
+        <w:t xml:space="preserve"> (xoang)</w:t>
+      </w:r>
+      <w:r>
+        <w:rPr>
+          <w:color w:val="FF0000"/>
+        </w:rPr>
+        <w:t>, 0-6-4-1</w:t>
+      </w:r>
+      <w:r>
+        <w:rPr>
+          <w:color w:val="FF0000"/>
+        </w:rPr>
+        <w:t xml:space="preserve"> (rìa)</w:t>
+      </w:r>
+      <w:r>
+        <w:rPr>
+          <w:color w:val="FF0000"/>
+        </w:rPr>
+        <w:t>, 0-10-7-1</w:t>
+      </w:r>
+      <w:r>
+        <w:rPr>
+          <w:color w:val="FF0000"/>
+        </w:rPr>
+        <w:t>(xoang)</w:t>
+      </w:r>
+      <w:r>
+        <w:t xml:space="preserve">, </w:t>
+      </w:r>
+      <w:r>
+        <w:t>1-7-11-1</w:t>
+      </w:r>
+      <w:r>
+        <w:t>(bỏ qua)</w:t>
+      </w:r>
+      <w:r>
+        <w:t xml:space="preserve">, </w:t>
+      </w:r>
       <w:bookmarkStart w:id="0" w:name="_GoBack"/>
       <w:r>
-        <w:t xml:space="preserve">0-4-9-1, 0-6-4-1, </w:t>
-      </w:r>
-      <w:r>
-        <w:t>0-10-7-1</w:t>
-      </w:r>
-      <w:r>
+        <w:rPr>
+          <w:color w:val="FF0000"/>
+        </w:rPr>
+        <w:t>1-9-14-1</w:t>
+      </w:r>
+      <w:r>
+        <w:rPr>
+          <w:color w:val="FF0000"/>
+        </w:rPr>
+        <w:t xml:space="preserve"> (xoang)</w:t>
+      </w:r>
+      <w:r>
+        <w:rPr>
+          <w:color w:val="FF0000"/>
+        </w:rPr>
         <w:t xml:space="preserve">, </w:t>
       </w:r>
-      <w:r>
-        <w:t>1-7-11-1</w:t>
+      <w:bookmarkEnd w:id="0"/>
+      <w:r>
+        <w:t>1-10-4-0</w:t>
+      </w:r>
+      <w:r>
+        <w:t xml:space="preserve"> (dư)</w:t>
       </w:r>
       <w:r>
         <w:t xml:space="preserve">, </w:t>
       </w:r>
       <w:r>
-        <w:t>1-9-14-1</w:t>
+        <w:t>1-14-18-1</w:t>
+      </w:r>
+      <w:r>
+        <w:t xml:space="preserve"> (thua</w:t>
+      </w:r>
+      <w:r>
+        <w:rPr>
+          <w:color w:val="FF0000"/>
+        </w:rPr>
+        <w:t>)</w:t>
+      </w:r>
+      <w:r>
+        <w:rPr>
+          <w:color w:val="FF0000"/>
+        </w:rPr>
+        <w:t>, 1-25-14-1</w:t>
+      </w:r>
+      <w:r>
+        <w:rPr>
+          <w:color w:val="FF0000"/>
+        </w:rPr>
+        <w:t xml:space="preserve"> (sáng quá),</w:t>
+      </w:r>
+      <w:r>
+        <w:rPr>
+          <w:color w:val="FF0000"/>
+        </w:rPr>
+        <w:t xml:space="preserve"> 1-30-17-1</w:t>
+      </w:r>
+      <w:r>
+        <w:rPr>
+          <w:color w:val="FF0000"/>
+        </w:rPr>
+        <w:t xml:space="preserve"> (sáng quá)</w:t>
       </w:r>
       <w:r>
         <w:t>,</w:t>
       </w:r>
       <w:r>
-        <w:t xml:space="preserve"> 1-10-4-0</w:t>
-      </w:r>
-      <w:r>
-        <w:t xml:space="preserve">, </w:t>
-      </w:r>
-      <w:r>
-        <w:t>1-14-18-1</w:t>
-      </w:r>
-      <w:r>
-        <w:t xml:space="preserve">, </w:t>
-      </w:r>
-      <w:r>
-        <w:t>1-25-14-1</w:t>
-      </w:r>
-      <w:r>
-        <w:t>,</w:t>
-      </w:r>
-      <w:r>
-        <w:t xml:space="preserve"> 1-30-17-1</w:t>
-      </w:r>
-      <w:r>
-        <w:t>,</w:t>
-      </w:r>
-      <w:r>
         <w:t xml:space="preserve"> 1-31-14-1</w:t>
       </w:r>
-      <w:bookmarkEnd w:id="0"/>
+      <w:r>
+        <w:t>(bỏ qua)</w:t>
+      </w:r>
     </w:p>
     <w:sectPr>
       <w:pgSz w:w="12240" w:h="15840"/>

</xml_diff>